<commit_message>
completed test plan and algorithm plan
</commit_message>
<xml_diff>
--- a/A Warmup - 3 - Sounds Fishy - Test Plan.docx
+++ b/A Warmup - 3 - Sounds Fishy - Test Plan.docx
@@ -12,8 +12,6 @@
       <w:r>
         <w:t>Sounds Fishy</w:t>
       </w:r>
-      <w:bookmarkStart w:id="0" w:name="_GoBack"/>
-      <w:bookmarkEnd w:id="0"/>
     </w:p>
     <w:p>
       <w:pPr>
@@ -154,14 +152,7 @@
           <w:sz w:val="24"/>
           <w:szCs w:val="24"/>
         </w:rPr>
-        <w:t xml:space="preserve">Show the input sequence </w:t>
-      </w:r>
-      <w:r>
-        <w:rPr>
-          <w:sz w:val="24"/>
-          <w:szCs w:val="24"/>
-        </w:rPr>
-        <w:t>for a given case, and list the expected output.</w:t>
+        <w:t>Show the input sequence for a given case, and list the expected output.</w:t>
       </w:r>
       <w:r>
         <w:rPr>
@@ -357,18 +348,166 @@
             <w:pPr>
               <w:pStyle w:val="Default"/>
               <w:rPr>
+                <w:rFonts w:ascii="Courier" w:hAnsi="Courier"/>
+                <w:b/>
+                <w:bCs/>
+                <w:sz w:val="18"/>
+                <w:szCs w:val="18"/>
+              </w:rPr>
+            </w:pPr>
+            <w:r>
+              <w:rPr>
+                <w:rFonts w:ascii="Courier" w:hAnsi="Courier"/>
+                <w:sz w:val="18"/>
+                <w:szCs w:val="18"/>
+              </w:rPr>
+              <w:t>Reading 1</w:t>
+            </w:r>
+            <w:r>
+              <w:rPr>
+                <w:rFonts w:ascii="Courier" w:hAnsi="Courier"/>
+                <w:sz w:val="18"/>
+                <w:szCs w:val="18"/>
+              </w:rPr>
+              <w:t xml:space="preserve">? </w:t>
+            </w:r>
+            <w:r>
+              <w:rPr>
+                <w:rFonts w:ascii="Courier" w:hAnsi="Courier"/>
+                <w:b/>
+                <w:bCs/>
+                <w:sz w:val="18"/>
+                <w:szCs w:val="18"/>
+              </w:rPr>
+              <w:t>1</w:t>
+            </w:r>
+          </w:p>
+          <w:p>
+            <w:pPr>
+              <w:pStyle w:val="Default"/>
+              <w:rPr>
+                <w:rFonts w:ascii="Courier" w:hAnsi="Courier"/>
+                <w:b/>
+                <w:bCs/>
+                <w:sz w:val="18"/>
+                <w:szCs w:val="18"/>
+              </w:rPr>
+            </w:pPr>
+            <w:r>
+              <w:rPr>
+                <w:rFonts w:ascii="Courier" w:hAnsi="Courier"/>
+                <w:sz w:val="18"/>
+                <w:szCs w:val="18"/>
+              </w:rPr>
+              <w:t>Reading 2</w:t>
+            </w:r>
+            <w:r>
+              <w:rPr>
+                <w:rFonts w:ascii="Courier" w:hAnsi="Courier"/>
+                <w:sz w:val="18"/>
+                <w:szCs w:val="18"/>
+              </w:rPr>
+              <w:t xml:space="preserve">? </w:t>
+            </w:r>
+            <w:r>
+              <w:rPr>
+                <w:rFonts w:ascii="Courier" w:hAnsi="Courier"/>
+                <w:b/>
+                <w:bCs/>
+                <w:sz w:val="18"/>
+                <w:szCs w:val="18"/>
+              </w:rPr>
+              <w:t>2</w:t>
+            </w:r>
+          </w:p>
+          <w:p>
+            <w:pPr>
+              <w:pStyle w:val="Default"/>
+              <w:rPr>
+                <w:rFonts w:ascii="Courier" w:hAnsi="Courier"/>
+                <w:b/>
+                <w:bCs/>
+                <w:sz w:val="18"/>
+                <w:szCs w:val="18"/>
+              </w:rPr>
+            </w:pPr>
+            <w:r>
+              <w:rPr>
+                <w:rFonts w:ascii="Courier" w:hAnsi="Courier"/>
+                <w:sz w:val="18"/>
+                <w:szCs w:val="18"/>
+              </w:rPr>
+              <w:t>Reading 3</w:t>
+            </w:r>
+            <w:r>
+              <w:rPr>
+                <w:rFonts w:ascii="Courier" w:hAnsi="Courier"/>
+                <w:sz w:val="18"/>
+                <w:szCs w:val="18"/>
+              </w:rPr>
+              <w:t xml:space="preserve">? </w:t>
+            </w:r>
+            <w:r>
+              <w:rPr>
+                <w:rFonts w:ascii="Courier" w:hAnsi="Courier"/>
+                <w:b/>
+                <w:bCs/>
+                <w:sz w:val="18"/>
+                <w:szCs w:val="18"/>
+              </w:rPr>
+              <w:t>3</w:t>
+            </w:r>
+          </w:p>
+          <w:p>
+            <w:pPr>
+              <w:pStyle w:val="Default"/>
+              <w:rPr>
+                <w:rFonts w:ascii="Courier" w:hAnsi="Courier"/>
+                <w:sz w:val="18"/>
+                <w:szCs w:val="18"/>
+              </w:rPr>
+            </w:pPr>
+            <w:r>
+              <w:rPr>
+                <w:rFonts w:ascii="Courier" w:hAnsi="Courier"/>
+                <w:sz w:val="18"/>
+                <w:szCs w:val="18"/>
+              </w:rPr>
+              <w:t>Reading 4</w:t>
+            </w:r>
+            <w:r>
+              <w:rPr>
+                <w:rFonts w:ascii="Courier" w:hAnsi="Courier"/>
+                <w:sz w:val="18"/>
+                <w:szCs w:val="18"/>
+              </w:rPr>
+              <w:t xml:space="preserve">? </w:t>
+            </w:r>
+            <w:r>
+              <w:rPr>
+                <w:rFonts w:ascii="Courier" w:hAnsi="Courier"/>
+                <w:b/>
+                <w:bCs/>
+                <w:sz w:val="18"/>
+                <w:szCs w:val="18"/>
+              </w:rPr>
+              <w:t>4</w:t>
+            </w:r>
+            <w:r>
+              <w:rPr>
                 <w:rFonts w:ascii="Courier" w:eastAsia="Courier" w:hAnsi="Courier" w:cs="Courier"/>
                 <w:sz w:val="18"/>
                 <w:szCs w:val="18"/>
               </w:rPr>
-            </w:pPr>
-            <w:r>
-              <w:rPr>
-                <w:rFonts w:ascii="Courier" w:hAnsi="Courier"/>
-                <w:sz w:val="18"/>
-                <w:szCs w:val="18"/>
-              </w:rPr>
-              <w:t>Prompt?</w:t>
+              <w:br/>
+            </w:r>
+            <w:r>
+              <w:rPr>
+                <w:rFonts w:ascii="Courier" w:hAnsi="Courier"/>
+                <w:sz w:val="18"/>
+                <w:szCs w:val="18"/>
+              </w:rPr>
+              <w:t>Fish Rising</w:t>
             </w:r>
             <w:r>
               <w:rPr>
@@ -378,15 +517,133 @@
               </w:rPr>
               <w:t xml:space="preserve"> </w:t>
             </w:r>
-            <w:r>
-              <w:rPr>
-                <w:rFonts w:ascii="Courier" w:hAnsi="Courier"/>
-                <w:b/>
-                <w:bCs/>
-                <w:sz w:val="18"/>
-                <w:szCs w:val="18"/>
-              </w:rPr>
-              <w:t>input</w:t>
+          </w:p>
+          <w:p>
+            <w:pPr>
+              <w:pStyle w:val="Default"/>
+              <w:rPr>
+                <w:rFonts w:ascii="Courier" w:hAnsi="Courier"/>
+                <w:sz w:val="18"/>
+                <w:szCs w:val="18"/>
+              </w:rPr>
+            </w:pPr>
+          </w:p>
+          <w:p>
+            <w:pPr>
+              <w:pStyle w:val="Default"/>
+              <w:rPr>
+                <w:rFonts w:ascii="Courier" w:hAnsi="Courier"/>
+                <w:b/>
+                <w:bCs/>
+                <w:sz w:val="18"/>
+                <w:szCs w:val="18"/>
+              </w:rPr>
+            </w:pPr>
+            <w:r>
+              <w:rPr>
+                <w:rFonts w:ascii="Courier" w:hAnsi="Courier"/>
+                <w:sz w:val="18"/>
+                <w:szCs w:val="18"/>
+              </w:rPr>
+              <w:t xml:space="preserve">Reading 1? </w:t>
+            </w:r>
+            <w:r>
+              <w:rPr>
+                <w:rFonts w:ascii="Courier" w:hAnsi="Courier"/>
+                <w:b/>
+                <w:bCs/>
+                <w:sz w:val="18"/>
+                <w:szCs w:val="18"/>
+              </w:rPr>
+              <w:t>4</w:t>
+            </w:r>
+          </w:p>
+          <w:p>
+            <w:pPr>
+              <w:pStyle w:val="Default"/>
+              <w:rPr>
+                <w:rFonts w:ascii="Courier" w:hAnsi="Courier"/>
+                <w:b/>
+                <w:bCs/>
+                <w:sz w:val="18"/>
+                <w:szCs w:val="18"/>
+              </w:rPr>
+            </w:pPr>
+            <w:r>
+              <w:rPr>
+                <w:rFonts w:ascii="Courier" w:hAnsi="Courier"/>
+                <w:sz w:val="18"/>
+                <w:szCs w:val="18"/>
+              </w:rPr>
+              <w:t xml:space="preserve">Reading 2? </w:t>
+            </w:r>
+            <w:r>
+              <w:rPr>
+                <w:rFonts w:ascii="Courier" w:hAnsi="Courier"/>
+                <w:b/>
+                <w:bCs/>
+                <w:sz w:val="18"/>
+                <w:szCs w:val="18"/>
+              </w:rPr>
+              <w:t>4</w:t>
+            </w:r>
+          </w:p>
+          <w:p>
+            <w:pPr>
+              <w:pStyle w:val="Default"/>
+              <w:rPr>
+                <w:rFonts w:ascii="Courier" w:hAnsi="Courier"/>
+                <w:b/>
+                <w:bCs/>
+                <w:sz w:val="18"/>
+                <w:szCs w:val="18"/>
+              </w:rPr>
+            </w:pPr>
+            <w:r>
+              <w:rPr>
+                <w:rFonts w:ascii="Courier" w:hAnsi="Courier"/>
+                <w:sz w:val="18"/>
+                <w:szCs w:val="18"/>
+              </w:rPr>
+              <w:t xml:space="preserve">Reading 3? </w:t>
+            </w:r>
+            <w:r>
+              <w:rPr>
+                <w:rFonts w:ascii="Courier" w:hAnsi="Courier"/>
+                <w:b/>
+                <w:bCs/>
+                <w:sz w:val="18"/>
+                <w:szCs w:val="18"/>
+              </w:rPr>
+              <w:t>4</w:t>
+            </w:r>
+          </w:p>
+          <w:p>
+            <w:pPr>
+              <w:pStyle w:val="Default"/>
+              <w:rPr>
+                <w:rFonts w:ascii="Courier" w:hAnsi="Courier"/>
+                <w:sz w:val="18"/>
+                <w:szCs w:val="18"/>
+              </w:rPr>
+            </w:pPr>
+            <w:r>
+              <w:rPr>
+                <w:rFonts w:ascii="Courier" w:hAnsi="Courier"/>
+                <w:sz w:val="18"/>
+                <w:szCs w:val="18"/>
+              </w:rPr>
+              <w:t xml:space="preserve">Reading 4? </w:t>
+            </w:r>
+            <w:r>
+              <w:rPr>
+                <w:rFonts w:ascii="Courier" w:hAnsi="Courier"/>
+                <w:b/>
+                <w:bCs/>
+                <w:sz w:val="18"/>
+                <w:szCs w:val="18"/>
+              </w:rPr>
+              <w:t>4</w:t>
             </w:r>
             <w:r>
               <w:rPr>
@@ -402,16 +659,326 @@
                 <w:sz w:val="18"/>
                 <w:szCs w:val="18"/>
               </w:rPr>
-              <w:t>Output</w:t>
-            </w:r>
-            <w:r>
-              <w:rPr>
-                <w:rFonts w:ascii="Courier" w:hAnsi="Courier"/>
-                <w:sz w:val="18"/>
-                <w:szCs w:val="18"/>
-              </w:rPr>
-              <w:t xml:space="preserve"> </w:t>
-            </w:r>
+              <w:t>Fish at constant depth</w:t>
+            </w:r>
+          </w:p>
+          <w:p>
+            <w:pPr>
+              <w:pStyle w:val="Default"/>
+              <w:rPr>
+                <w:rFonts w:ascii="Courier" w:hAnsi="Courier"/>
+                <w:sz w:val="18"/>
+                <w:szCs w:val="18"/>
+              </w:rPr>
+            </w:pPr>
+          </w:p>
+          <w:p>
+            <w:pPr>
+              <w:pStyle w:val="Default"/>
+              <w:rPr>
+                <w:rFonts w:ascii="Courier" w:hAnsi="Courier"/>
+                <w:b/>
+                <w:bCs/>
+                <w:sz w:val="18"/>
+                <w:szCs w:val="18"/>
+              </w:rPr>
+            </w:pPr>
+            <w:r>
+              <w:rPr>
+                <w:rFonts w:ascii="Courier" w:hAnsi="Courier"/>
+                <w:sz w:val="18"/>
+                <w:szCs w:val="18"/>
+              </w:rPr>
+              <w:t xml:space="preserve">Reading 1? </w:t>
+            </w:r>
+            <w:r>
+              <w:rPr>
+                <w:rFonts w:ascii="Courier" w:hAnsi="Courier"/>
+                <w:b/>
+                <w:bCs/>
+                <w:sz w:val="18"/>
+                <w:szCs w:val="18"/>
+              </w:rPr>
+              <w:t>4</w:t>
+            </w:r>
+          </w:p>
+          <w:p>
+            <w:pPr>
+              <w:pStyle w:val="Default"/>
+              <w:rPr>
+                <w:rFonts w:ascii="Courier" w:hAnsi="Courier"/>
+                <w:b/>
+                <w:bCs/>
+                <w:sz w:val="18"/>
+                <w:szCs w:val="18"/>
+              </w:rPr>
+            </w:pPr>
+            <w:r>
+              <w:rPr>
+                <w:rFonts w:ascii="Courier" w:hAnsi="Courier"/>
+                <w:sz w:val="18"/>
+                <w:szCs w:val="18"/>
+              </w:rPr>
+              <w:t xml:space="preserve">Reading 2? </w:t>
+            </w:r>
+            <w:r>
+              <w:rPr>
+                <w:rFonts w:ascii="Courier" w:hAnsi="Courier"/>
+                <w:b/>
+                <w:bCs/>
+                <w:sz w:val="18"/>
+                <w:szCs w:val="18"/>
+              </w:rPr>
+              <w:t>3</w:t>
+            </w:r>
+          </w:p>
+          <w:p>
+            <w:pPr>
+              <w:pStyle w:val="Default"/>
+              <w:rPr>
+                <w:rFonts w:ascii="Courier" w:hAnsi="Courier"/>
+                <w:b/>
+                <w:bCs/>
+                <w:sz w:val="18"/>
+                <w:szCs w:val="18"/>
+              </w:rPr>
+            </w:pPr>
+            <w:r>
+              <w:rPr>
+                <w:rFonts w:ascii="Courier" w:hAnsi="Courier"/>
+                <w:sz w:val="18"/>
+                <w:szCs w:val="18"/>
+              </w:rPr>
+              <w:t xml:space="preserve">Reading 3? </w:t>
+            </w:r>
+            <w:r>
+              <w:rPr>
+                <w:rFonts w:ascii="Courier" w:hAnsi="Courier"/>
+                <w:b/>
+                <w:bCs/>
+                <w:sz w:val="18"/>
+                <w:szCs w:val="18"/>
+              </w:rPr>
+              <w:t>2</w:t>
+            </w:r>
+          </w:p>
+          <w:p>
+            <w:pPr>
+              <w:pStyle w:val="Default"/>
+              <w:rPr>
+                <w:rFonts w:ascii="Courier" w:hAnsi="Courier"/>
+                <w:sz w:val="18"/>
+                <w:szCs w:val="18"/>
+              </w:rPr>
+            </w:pPr>
+            <w:r>
+              <w:rPr>
+                <w:rFonts w:ascii="Courier" w:hAnsi="Courier"/>
+                <w:sz w:val="18"/>
+                <w:szCs w:val="18"/>
+              </w:rPr>
+              <w:t xml:space="preserve">Reading 4? </w:t>
+            </w:r>
+            <w:r>
+              <w:rPr>
+                <w:rFonts w:ascii="Courier" w:hAnsi="Courier"/>
+                <w:b/>
+                <w:bCs/>
+                <w:sz w:val="18"/>
+                <w:szCs w:val="18"/>
+              </w:rPr>
+              <w:t>1</w:t>
+            </w:r>
+            <w:r>
+              <w:rPr>
+                <w:rFonts w:ascii="Courier" w:eastAsia="Courier" w:hAnsi="Courier" w:cs="Courier"/>
+                <w:sz w:val="18"/>
+                <w:szCs w:val="18"/>
+              </w:rPr>
+              <w:br/>
+            </w:r>
+            <w:r>
+              <w:rPr>
+                <w:rFonts w:ascii="Courier" w:hAnsi="Courier"/>
+                <w:sz w:val="18"/>
+                <w:szCs w:val="18"/>
+              </w:rPr>
+              <w:t>Fish Diving</w:t>
+            </w:r>
+          </w:p>
+          <w:p>
+            <w:pPr>
+              <w:pStyle w:val="Default"/>
+              <w:rPr>
+                <w:rFonts w:ascii="Courier" w:hAnsi="Courier"/>
+                <w:sz w:val="18"/>
+                <w:szCs w:val="18"/>
+              </w:rPr>
+            </w:pPr>
+          </w:p>
+          <w:p>
+            <w:pPr>
+              <w:pStyle w:val="Default"/>
+              <w:rPr>
+                <w:rFonts w:ascii="Courier" w:hAnsi="Courier"/>
+                <w:b/>
+                <w:bCs/>
+                <w:sz w:val="18"/>
+                <w:szCs w:val="18"/>
+              </w:rPr>
+            </w:pPr>
+            <w:r>
+              <w:rPr>
+                <w:rFonts w:ascii="Courier" w:hAnsi="Courier"/>
+                <w:sz w:val="18"/>
+                <w:szCs w:val="18"/>
+              </w:rPr>
+              <w:t xml:space="preserve">Reading 1? </w:t>
+            </w:r>
+            <w:r>
+              <w:rPr>
+                <w:rFonts w:ascii="Courier" w:hAnsi="Courier"/>
+                <w:b/>
+                <w:bCs/>
+                <w:sz w:val="18"/>
+                <w:szCs w:val="18"/>
+              </w:rPr>
+              <w:t>4</w:t>
+            </w:r>
+          </w:p>
+          <w:p>
+            <w:pPr>
+              <w:pStyle w:val="Default"/>
+              <w:rPr>
+                <w:rFonts w:ascii="Courier" w:hAnsi="Courier"/>
+                <w:b/>
+                <w:bCs/>
+                <w:sz w:val="18"/>
+                <w:szCs w:val="18"/>
+              </w:rPr>
+            </w:pPr>
+            <w:r>
+              <w:rPr>
+                <w:rFonts w:ascii="Courier" w:hAnsi="Courier"/>
+                <w:sz w:val="18"/>
+                <w:szCs w:val="18"/>
+              </w:rPr>
+              <w:t xml:space="preserve">Reading 2? </w:t>
+            </w:r>
+            <w:r>
+              <w:rPr>
+                <w:rFonts w:ascii="Courier" w:hAnsi="Courier"/>
+                <w:b/>
+                <w:bCs/>
+                <w:sz w:val="18"/>
+                <w:szCs w:val="18"/>
+              </w:rPr>
+              <w:t>5</w:t>
+            </w:r>
+          </w:p>
+          <w:p>
+            <w:pPr>
+              <w:pStyle w:val="Default"/>
+              <w:rPr>
+                <w:rFonts w:ascii="Courier" w:hAnsi="Courier"/>
+                <w:b/>
+                <w:bCs/>
+                <w:sz w:val="18"/>
+                <w:szCs w:val="18"/>
+              </w:rPr>
+            </w:pPr>
+            <w:r>
+              <w:rPr>
+                <w:rFonts w:ascii="Courier" w:hAnsi="Courier"/>
+                <w:sz w:val="18"/>
+                <w:szCs w:val="18"/>
+              </w:rPr>
+              <w:t xml:space="preserve">Reading 3? </w:t>
+            </w:r>
+            <w:r>
+              <w:rPr>
+                <w:rFonts w:ascii="Courier" w:hAnsi="Courier"/>
+                <w:b/>
+                <w:bCs/>
+                <w:sz w:val="18"/>
+                <w:szCs w:val="18"/>
+              </w:rPr>
+              <w:t>2</w:t>
+            </w:r>
+          </w:p>
+          <w:p>
+            <w:pPr>
+              <w:pStyle w:val="Default"/>
+              <w:rPr>
+                <w:rFonts w:ascii="Courier" w:hAnsi="Courier"/>
+                <w:sz w:val="18"/>
+                <w:szCs w:val="18"/>
+              </w:rPr>
+            </w:pPr>
+            <w:r>
+              <w:rPr>
+                <w:rFonts w:ascii="Courier" w:hAnsi="Courier"/>
+                <w:sz w:val="18"/>
+                <w:szCs w:val="18"/>
+              </w:rPr>
+              <w:t xml:space="preserve">Reading 4? </w:t>
+            </w:r>
+            <w:r>
+              <w:rPr>
+                <w:rFonts w:ascii="Courier" w:hAnsi="Courier"/>
+                <w:b/>
+                <w:bCs/>
+                <w:sz w:val="18"/>
+                <w:szCs w:val="18"/>
+              </w:rPr>
+              <w:t>1</w:t>
+            </w:r>
+            <w:r>
+              <w:rPr>
+                <w:rFonts w:ascii="Courier" w:eastAsia="Courier" w:hAnsi="Courier" w:cs="Courier"/>
+                <w:sz w:val="18"/>
+                <w:szCs w:val="18"/>
+              </w:rPr>
+              <w:br/>
+            </w:r>
+            <w:r>
+              <w:rPr>
+                <w:rFonts w:ascii="Courier" w:hAnsi="Courier"/>
+                <w:sz w:val="18"/>
+                <w:szCs w:val="18"/>
+              </w:rPr>
+              <w:t>No Fish</w:t>
+            </w:r>
+          </w:p>
+          <w:p>
+            <w:pPr>
+              <w:pStyle w:val="Default"/>
+              <w:rPr>
+                <w:rFonts w:ascii="Courier" w:hAnsi="Courier"/>
+                <w:sz w:val="18"/>
+                <w:szCs w:val="18"/>
+              </w:rPr>
+            </w:pPr>
+          </w:p>
+          <w:p>
+            <w:pPr>
+              <w:pStyle w:val="Default"/>
+              <w:rPr>
+                <w:rFonts w:ascii="Courier" w:hAnsi="Courier"/>
+                <w:sz w:val="18"/>
+                <w:szCs w:val="18"/>
+              </w:rPr>
+            </w:pPr>
+          </w:p>
+          <w:p>
+            <w:pPr>
+              <w:pStyle w:val="Default"/>
+              <w:rPr>
+                <w:rFonts w:ascii="Courier" w:eastAsia="Courier" w:hAnsi="Courier" w:cs="Courier"/>
+                <w:sz w:val="18"/>
+                <w:szCs w:val="18"/>
+              </w:rPr>
+            </w:pPr>
           </w:p>
         </w:tc>
       </w:tr>
@@ -448,6 +1015,7 @@
                 <w:sz w:val="20"/>
                 <w:szCs w:val="20"/>
               </w:rPr>
+              <w:lastRenderedPageBreak/>
               <w:t>Boundary condition(s)</w:t>
             </w:r>
           </w:p>
@@ -478,36 +1046,322 @@
             <w:pPr>
               <w:pStyle w:val="Default"/>
               <w:rPr>
+                <w:rFonts w:ascii="Courier" w:hAnsi="Courier"/>
+                <w:b/>
+                <w:bCs/>
+                <w:sz w:val="18"/>
+                <w:szCs w:val="18"/>
+              </w:rPr>
+            </w:pPr>
+            <w:r>
+              <w:rPr>
+                <w:rFonts w:ascii="Courier" w:hAnsi="Courier"/>
+                <w:sz w:val="18"/>
+                <w:szCs w:val="18"/>
+              </w:rPr>
+              <w:t xml:space="preserve">Reading 1? </w:t>
+            </w:r>
+            <w:r>
+              <w:rPr>
+                <w:rFonts w:ascii="Courier" w:hAnsi="Courier"/>
+                <w:b/>
+                <w:bCs/>
+                <w:sz w:val="18"/>
+                <w:szCs w:val="18"/>
+              </w:rPr>
+              <w:t>0</w:t>
+            </w:r>
+          </w:p>
+          <w:p>
+            <w:pPr>
+              <w:pStyle w:val="Default"/>
+              <w:rPr>
+                <w:rFonts w:ascii="Courier" w:hAnsi="Courier"/>
+                <w:b/>
+                <w:bCs/>
+                <w:sz w:val="18"/>
+                <w:szCs w:val="18"/>
+              </w:rPr>
+            </w:pPr>
+            <w:r>
+              <w:rPr>
+                <w:rFonts w:ascii="Courier" w:hAnsi="Courier"/>
+                <w:sz w:val="18"/>
+                <w:szCs w:val="18"/>
+              </w:rPr>
+              <w:t xml:space="preserve">Reading 1? </w:t>
+            </w:r>
+            <w:r>
+              <w:rPr>
+                <w:rFonts w:ascii="Courier" w:hAnsi="Courier"/>
+                <w:b/>
+                <w:bCs/>
+                <w:sz w:val="18"/>
+                <w:szCs w:val="18"/>
+              </w:rPr>
+              <w:t>4</w:t>
+            </w:r>
+          </w:p>
+          <w:p>
+            <w:pPr>
+              <w:pStyle w:val="Default"/>
+              <w:rPr>
+                <w:rFonts w:ascii="Courier" w:hAnsi="Courier"/>
+                <w:b/>
+                <w:bCs/>
+                <w:sz w:val="18"/>
+                <w:szCs w:val="18"/>
+              </w:rPr>
+            </w:pPr>
+            <w:r>
+              <w:rPr>
+                <w:rFonts w:ascii="Courier" w:hAnsi="Courier"/>
+                <w:sz w:val="18"/>
+                <w:szCs w:val="18"/>
+              </w:rPr>
+              <w:t xml:space="preserve">Reading 2? </w:t>
+            </w:r>
+            <w:r>
+              <w:rPr>
+                <w:rFonts w:ascii="Courier" w:hAnsi="Courier"/>
+                <w:b/>
+                <w:bCs/>
+                <w:sz w:val="18"/>
+                <w:szCs w:val="18"/>
+              </w:rPr>
+              <w:t>3</w:t>
+            </w:r>
+          </w:p>
+          <w:p>
+            <w:pPr>
+              <w:pStyle w:val="Default"/>
+              <w:rPr>
+                <w:rFonts w:ascii="Courier" w:hAnsi="Courier"/>
+                <w:b/>
+                <w:bCs/>
+                <w:sz w:val="18"/>
+                <w:szCs w:val="18"/>
+              </w:rPr>
+            </w:pPr>
+            <w:r>
+              <w:rPr>
+                <w:rFonts w:ascii="Courier" w:hAnsi="Courier"/>
+                <w:sz w:val="18"/>
+                <w:szCs w:val="18"/>
+              </w:rPr>
+              <w:t xml:space="preserve">Reading 3? </w:t>
+            </w:r>
+            <w:r>
+              <w:rPr>
+                <w:rFonts w:ascii="Courier" w:hAnsi="Courier"/>
+                <w:b/>
+                <w:bCs/>
+                <w:sz w:val="18"/>
+                <w:szCs w:val="18"/>
+              </w:rPr>
+              <w:t>2</w:t>
+            </w:r>
+          </w:p>
+          <w:p>
+            <w:pPr>
+              <w:pStyle w:val="Default"/>
+              <w:rPr>
+                <w:rFonts w:ascii="Courier" w:hAnsi="Courier"/>
+                <w:sz w:val="18"/>
+                <w:szCs w:val="18"/>
+              </w:rPr>
+            </w:pPr>
+            <w:r>
+              <w:rPr>
+                <w:rFonts w:ascii="Courier" w:hAnsi="Courier"/>
+                <w:sz w:val="18"/>
+                <w:szCs w:val="18"/>
+              </w:rPr>
+              <w:t xml:space="preserve">Reading 4? </w:t>
+            </w:r>
+            <w:r>
+              <w:rPr>
+                <w:rFonts w:ascii="Courier" w:hAnsi="Courier"/>
+                <w:b/>
+                <w:bCs/>
+                <w:sz w:val="18"/>
+                <w:szCs w:val="18"/>
+              </w:rPr>
+              <w:t>1</w:t>
+            </w:r>
+            <w:r>
+              <w:rPr>
                 <w:rFonts w:ascii="Courier" w:eastAsia="Courier" w:hAnsi="Courier" w:cs="Courier"/>
                 <w:sz w:val="18"/>
                 <w:szCs w:val="18"/>
               </w:rPr>
-            </w:pPr>
-            <w:r>
-              <w:rPr>
-                <w:rFonts w:ascii="Courier" w:hAnsi="Courier"/>
-                <w:sz w:val="18"/>
-                <w:szCs w:val="18"/>
-              </w:rPr>
-              <w:t>Prompt?</w:t>
-            </w:r>
-            <w:r>
-              <w:rPr>
-                <w:rFonts w:ascii="Courier" w:hAnsi="Courier"/>
-                <w:sz w:val="18"/>
-                <w:szCs w:val="18"/>
-              </w:rPr>
-              <w:t xml:space="preserve"> </w:t>
-            </w:r>
-            <w:r>
-              <w:rPr>
-                <w:rFonts w:ascii="Courier" w:hAnsi="Courier"/>
-                <w:b/>
-                <w:bCs/>
-                <w:sz w:val="18"/>
-                <w:szCs w:val="18"/>
-              </w:rPr>
-              <w:t>input</w:t>
+              <w:br/>
+            </w:r>
+            <w:r>
+              <w:rPr>
+                <w:rFonts w:ascii="Courier" w:hAnsi="Courier"/>
+                <w:sz w:val="18"/>
+                <w:szCs w:val="18"/>
+              </w:rPr>
+              <w:t>Fish Diving</w:t>
+            </w:r>
+          </w:p>
+          <w:p>
+            <w:pPr>
+              <w:pStyle w:val="Default"/>
+              <w:rPr>
+                <w:rFonts w:ascii="Courier" w:hAnsi="Courier"/>
+                <w:sz w:val="18"/>
+                <w:szCs w:val="18"/>
+              </w:rPr>
+            </w:pPr>
+          </w:p>
+          <w:p>
+            <w:pPr>
+              <w:pStyle w:val="Default"/>
+              <w:rPr>
+                <w:rFonts w:ascii="Courier" w:hAnsi="Courier"/>
+                <w:b/>
+                <w:bCs/>
+                <w:sz w:val="18"/>
+                <w:szCs w:val="18"/>
+              </w:rPr>
+            </w:pPr>
+            <w:r>
+              <w:rPr>
+                <w:rFonts w:ascii="Courier" w:hAnsi="Courier"/>
+                <w:sz w:val="18"/>
+                <w:szCs w:val="18"/>
+              </w:rPr>
+              <w:t xml:space="preserve">Reading 1? </w:t>
+            </w:r>
+            <w:r>
+              <w:rPr>
+                <w:rFonts w:ascii="Courier" w:hAnsi="Courier"/>
+                <w:b/>
+                <w:bCs/>
+                <w:sz w:val="18"/>
+                <w:szCs w:val="18"/>
+              </w:rPr>
+              <w:t>4</w:t>
+            </w:r>
+          </w:p>
+          <w:p>
+            <w:pPr>
+              <w:pStyle w:val="Default"/>
+              <w:rPr>
+                <w:rFonts w:ascii="Courier" w:hAnsi="Courier"/>
+                <w:b/>
+                <w:bCs/>
+                <w:sz w:val="18"/>
+                <w:szCs w:val="18"/>
+              </w:rPr>
+            </w:pPr>
+            <w:r>
+              <w:rPr>
+                <w:rFonts w:ascii="Courier" w:hAnsi="Courier"/>
+                <w:sz w:val="18"/>
+                <w:szCs w:val="18"/>
+              </w:rPr>
+              <w:t xml:space="preserve">Reading 2? </w:t>
+            </w:r>
+            <w:r>
+              <w:rPr>
+                <w:rFonts w:ascii="Courier" w:hAnsi="Courier"/>
+                <w:b/>
+                <w:bCs/>
+                <w:sz w:val="18"/>
+                <w:szCs w:val="18"/>
+              </w:rPr>
+              <w:t>3</w:t>
+            </w:r>
+          </w:p>
+          <w:p>
+            <w:pPr>
+              <w:pStyle w:val="Default"/>
+              <w:rPr>
+                <w:rFonts w:ascii="Courier" w:hAnsi="Courier"/>
+                <w:b/>
+                <w:bCs/>
+                <w:sz w:val="18"/>
+                <w:szCs w:val="18"/>
+              </w:rPr>
+            </w:pPr>
+            <w:r>
+              <w:rPr>
+                <w:rFonts w:ascii="Courier" w:hAnsi="Courier"/>
+                <w:sz w:val="18"/>
+                <w:szCs w:val="18"/>
+              </w:rPr>
+              <w:t xml:space="preserve">Reading 3? </w:t>
+            </w:r>
+            <w:r>
+              <w:rPr>
+                <w:rFonts w:ascii="Courier" w:hAnsi="Courier"/>
+                <w:b/>
+                <w:bCs/>
+                <w:sz w:val="18"/>
+                <w:szCs w:val="18"/>
+              </w:rPr>
+              <w:t>2</w:t>
+            </w:r>
+          </w:p>
+          <w:p>
+            <w:pPr>
+              <w:pStyle w:val="Default"/>
+              <w:rPr>
+                <w:rFonts w:ascii="Courier" w:hAnsi="Courier"/>
+                <w:b/>
+                <w:bCs/>
+                <w:sz w:val="18"/>
+                <w:szCs w:val="18"/>
+              </w:rPr>
+            </w:pPr>
+            <w:r>
+              <w:rPr>
+                <w:rFonts w:ascii="Courier" w:hAnsi="Courier"/>
+                <w:sz w:val="18"/>
+                <w:szCs w:val="18"/>
+              </w:rPr>
+              <w:t xml:space="preserve">Reading 4? </w:t>
+            </w:r>
+            <w:r>
+              <w:rPr>
+                <w:rFonts w:ascii="Courier" w:hAnsi="Courier"/>
+                <w:b/>
+                <w:bCs/>
+                <w:sz w:val="18"/>
+                <w:szCs w:val="18"/>
+              </w:rPr>
+              <w:t>bar</w:t>
+            </w:r>
+          </w:p>
+          <w:p>
+            <w:pPr>
+              <w:pStyle w:val="Default"/>
+              <w:rPr>
+                <w:rFonts w:ascii="Courier" w:hAnsi="Courier"/>
+                <w:sz w:val="18"/>
+                <w:szCs w:val="18"/>
+              </w:rPr>
+            </w:pPr>
+            <w:r>
+              <w:rPr>
+                <w:rFonts w:ascii="Courier" w:hAnsi="Courier"/>
+                <w:sz w:val="18"/>
+                <w:szCs w:val="18"/>
+              </w:rPr>
+              <w:t xml:space="preserve">Reading 4? </w:t>
+            </w:r>
+            <w:r>
+              <w:rPr>
+                <w:rFonts w:ascii="Courier" w:hAnsi="Courier"/>
+                <w:b/>
+                <w:bCs/>
+                <w:sz w:val="18"/>
+                <w:szCs w:val="18"/>
+              </w:rPr>
+              <w:t>1</w:t>
             </w:r>
             <w:r>
               <w:rPr>
@@ -523,16 +1377,210 @@
                 <w:sz w:val="18"/>
                 <w:szCs w:val="18"/>
               </w:rPr>
-              <w:t>Output</w:t>
-            </w:r>
-            <w:r>
-              <w:rPr>
-                <w:rFonts w:ascii="Courier" w:hAnsi="Courier"/>
-                <w:sz w:val="18"/>
-                <w:szCs w:val="18"/>
-              </w:rPr>
-              <w:t xml:space="preserve"> </w:t>
-            </w:r>
+              <w:t>Fish Diving</w:t>
+            </w:r>
+          </w:p>
+          <w:p>
+            <w:pPr>
+              <w:pStyle w:val="Default"/>
+              <w:rPr>
+                <w:rFonts w:ascii="Courier" w:hAnsi="Courier"/>
+                <w:sz w:val="18"/>
+                <w:szCs w:val="18"/>
+              </w:rPr>
+            </w:pPr>
+          </w:p>
+          <w:p>
+            <w:pPr>
+              <w:pStyle w:val="Default"/>
+              <w:rPr>
+                <w:rFonts w:ascii="Courier" w:hAnsi="Courier"/>
+                <w:b/>
+                <w:bCs/>
+                <w:sz w:val="18"/>
+                <w:szCs w:val="18"/>
+              </w:rPr>
+            </w:pPr>
+            <w:r>
+              <w:rPr>
+                <w:rFonts w:ascii="Courier" w:hAnsi="Courier"/>
+                <w:sz w:val="18"/>
+                <w:szCs w:val="18"/>
+              </w:rPr>
+              <w:t xml:space="preserve">Reading 1? </w:t>
+            </w:r>
+            <w:r>
+              <w:rPr>
+                <w:rFonts w:ascii="Courier" w:hAnsi="Courier"/>
+                <w:b/>
+                <w:bCs/>
+                <w:sz w:val="18"/>
+                <w:szCs w:val="18"/>
+              </w:rPr>
+              <w:t>4</w:t>
+            </w:r>
+          </w:p>
+          <w:p>
+            <w:pPr>
+              <w:pStyle w:val="Default"/>
+              <w:rPr>
+                <w:rFonts w:ascii="Courier" w:hAnsi="Courier"/>
+                <w:b/>
+                <w:bCs/>
+                <w:sz w:val="18"/>
+                <w:szCs w:val="18"/>
+              </w:rPr>
+            </w:pPr>
+            <w:r>
+              <w:rPr>
+                <w:rFonts w:ascii="Courier" w:hAnsi="Courier"/>
+                <w:sz w:val="18"/>
+                <w:szCs w:val="18"/>
+              </w:rPr>
+              <w:t xml:space="preserve">Reading 2? </w:t>
+            </w:r>
+            <w:r>
+              <w:rPr>
+                <w:rFonts w:ascii="Courier" w:hAnsi="Courier"/>
+                <w:b/>
+                <w:bCs/>
+                <w:sz w:val="18"/>
+                <w:szCs w:val="18"/>
+              </w:rPr>
+              <w:t>5</w:t>
+            </w:r>
+          </w:p>
+          <w:p>
+            <w:pPr>
+              <w:pStyle w:val="Default"/>
+              <w:rPr>
+                <w:rFonts w:ascii="Courier" w:hAnsi="Courier"/>
+                <w:b/>
+                <w:bCs/>
+                <w:sz w:val="18"/>
+                <w:szCs w:val="18"/>
+              </w:rPr>
+            </w:pPr>
+            <w:r>
+              <w:rPr>
+                <w:rFonts w:ascii="Courier" w:hAnsi="Courier"/>
+                <w:sz w:val="18"/>
+                <w:szCs w:val="18"/>
+              </w:rPr>
+              <w:t xml:space="preserve">Reading 3? </w:t>
+            </w:r>
+            <w:r>
+              <w:rPr>
+                <w:rFonts w:ascii="Courier" w:hAnsi="Courier"/>
+                <w:sz w:val="18"/>
+                <w:szCs w:val="18"/>
+              </w:rPr>
+              <w:t>-</w:t>
+            </w:r>
+            <w:r>
+              <w:rPr>
+                <w:rFonts w:ascii="Courier" w:hAnsi="Courier"/>
+                <w:b/>
+                <w:bCs/>
+                <w:sz w:val="18"/>
+                <w:szCs w:val="18"/>
+              </w:rPr>
+              <w:t>2</w:t>
+            </w:r>
+          </w:p>
+          <w:p>
+            <w:pPr>
+              <w:pStyle w:val="Default"/>
+              <w:rPr>
+                <w:rFonts w:ascii="Courier" w:hAnsi="Courier"/>
+                <w:b/>
+                <w:bCs/>
+                <w:sz w:val="18"/>
+                <w:szCs w:val="18"/>
+              </w:rPr>
+            </w:pPr>
+            <w:r>
+              <w:rPr>
+                <w:rFonts w:ascii="Courier" w:hAnsi="Courier"/>
+                <w:sz w:val="18"/>
+                <w:szCs w:val="18"/>
+              </w:rPr>
+              <w:t xml:space="preserve">Reading 3? </w:t>
+            </w:r>
+            <w:r>
+              <w:rPr>
+                <w:rFonts w:ascii="Courier" w:hAnsi="Courier"/>
+                <w:b/>
+                <w:bCs/>
+                <w:sz w:val="18"/>
+                <w:szCs w:val="18"/>
+              </w:rPr>
+              <w:t>2</w:t>
+            </w:r>
+          </w:p>
+          <w:p>
+            <w:pPr>
+              <w:pStyle w:val="Default"/>
+              <w:rPr>
+                <w:rFonts w:ascii="Courier" w:hAnsi="Courier"/>
+                <w:sz w:val="18"/>
+                <w:szCs w:val="18"/>
+              </w:rPr>
+            </w:pPr>
+            <w:r>
+              <w:rPr>
+                <w:rFonts w:ascii="Courier" w:hAnsi="Courier"/>
+                <w:sz w:val="18"/>
+                <w:szCs w:val="18"/>
+              </w:rPr>
+              <w:t xml:space="preserve">Reading 4? </w:t>
+            </w:r>
+            <w:r>
+              <w:rPr>
+                <w:rFonts w:ascii="Courier" w:hAnsi="Courier"/>
+                <w:b/>
+                <w:bCs/>
+                <w:sz w:val="18"/>
+                <w:szCs w:val="18"/>
+              </w:rPr>
+              <w:t>1</w:t>
+            </w:r>
+            <w:r>
+              <w:rPr>
+                <w:rFonts w:ascii="Courier" w:eastAsia="Courier" w:hAnsi="Courier" w:cs="Courier"/>
+                <w:sz w:val="18"/>
+                <w:szCs w:val="18"/>
+              </w:rPr>
+              <w:br/>
+            </w:r>
+            <w:r>
+              <w:rPr>
+                <w:rFonts w:ascii="Courier" w:hAnsi="Courier"/>
+                <w:sz w:val="18"/>
+                <w:szCs w:val="18"/>
+              </w:rPr>
+              <w:t>No Fish</w:t>
+            </w:r>
+          </w:p>
+          <w:p>
+            <w:pPr>
+              <w:pStyle w:val="Default"/>
+              <w:rPr>
+                <w:rFonts w:ascii="Courier" w:hAnsi="Courier"/>
+                <w:sz w:val="18"/>
+                <w:szCs w:val="18"/>
+              </w:rPr>
+            </w:pPr>
+          </w:p>
+          <w:p>
+            <w:pPr>
+              <w:pStyle w:val="Default"/>
+              <w:rPr>
+                <w:rFonts w:ascii="Courier" w:eastAsia="Courier" w:hAnsi="Courier" w:cs="Courier"/>
+                <w:sz w:val="18"/>
+                <w:szCs w:val="18"/>
+              </w:rPr>
+            </w:pPr>
           </w:p>
         </w:tc>
       </w:tr>
@@ -594,36 +1642,381 @@
             <w:pPr>
               <w:pStyle w:val="Default"/>
               <w:rPr>
+                <w:rFonts w:ascii="Courier" w:hAnsi="Courier"/>
+                <w:b/>
+                <w:bCs/>
+                <w:sz w:val="18"/>
+                <w:szCs w:val="18"/>
+              </w:rPr>
+            </w:pPr>
+            <w:r>
+              <w:rPr>
+                <w:rFonts w:ascii="Courier" w:hAnsi="Courier"/>
+                <w:sz w:val="18"/>
+                <w:szCs w:val="18"/>
+              </w:rPr>
+              <w:t xml:space="preserve">Reading 1? </w:t>
+            </w:r>
+            <w:r>
+              <w:rPr>
+                <w:rFonts w:ascii="Courier" w:hAnsi="Courier"/>
+                <w:b/>
+                <w:bCs/>
+                <w:sz w:val="18"/>
+                <w:szCs w:val="18"/>
+              </w:rPr>
+              <w:t>4</w:t>
+            </w:r>
+          </w:p>
+          <w:p>
+            <w:pPr>
+              <w:pStyle w:val="Default"/>
+              <w:rPr>
+                <w:rFonts w:ascii="Courier" w:hAnsi="Courier"/>
+                <w:b/>
+                <w:bCs/>
+                <w:sz w:val="18"/>
+                <w:szCs w:val="18"/>
+              </w:rPr>
+            </w:pPr>
+            <w:r>
+              <w:rPr>
+                <w:rFonts w:ascii="Courier" w:hAnsi="Courier"/>
+                <w:sz w:val="18"/>
+                <w:szCs w:val="18"/>
+              </w:rPr>
+              <w:t xml:space="preserve">Reading 2? </w:t>
+            </w:r>
+            <w:r>
+              <w:rPr>
+                <w:rFonts w:ascii="Courier" w:hAnsi="Courier"/>
+                <w:b/>
+                <w:bCs/>
+                <w:sz w:val="18"/>
+                <w:szCs w:val="18"/>
+              </w:rPr>
+              <w:t>3</w:t>
+            </w:r>
+          </w:p>
+          <w:p>
+            <w:pPr>
+              <w:pStyle w:val="Default"/>
+              <w:rPr>
+                <w:rFonts w:ascii="Courier" w:hAnsi="Courier"/>
+                <w:b/>
+                <w:bCs/>
+                <w:sz w:val="18"/>
+                <w:szCs w:val="18"/>
+              </w:rPr>
+            </w:pPr>
+            <w:r>
+              <w:rPr>
+                <w:rFonts w:ascii="Courier" w:hAnsi="Courier"/>
+                <w:sz w:val="18"/>
+                <w:szCs w:val="18"/>
+              </w:rPr>
+              <w:t xml:space="preserve">Reading 3? </w:t>
+            </w:r>
+            <w:r>
+              <w:rPr>
+                <w:rFonts w:ascii="Courier" w:hAnsi="Courier"/>
+                <w:b/>
+                <w:bCs/>
+                <w:sz w:val="18"/>
+                <w:szCs w:val="18"/>
+              </w:rPr>
+              <w:t>2</w:t>
+            </w:r>
+          </w:p>
+          <w:p>
+            <w:pPr>
+              <w:pStyle w:val="Default"/>
+              <w:rPr>
+                <w:rFonts w:ascii="Courier" w:hAnsi="Courier"/>
+                <w:b/>
+                <w:bCs/>
+                <w:sz w:val="18"/>
+                <w:szCs w:val="18"/>
+              </w:rPr>
+            </w:pPr>
+            <w:r>
+              <w:rPr>
+                <w:rFonts w:ascii="Courier" w:hAnsi="Courier"/>
+                <w:sz w:val="18"/>
+                <w:szCs w:val="18"/>
+              </w:rPr>
+              <w:t xml:space="preserve">Reading 4? </w:t>
+            </w:r>
+            <w:r>
+              <w:rPr>
+                <w:rFonts w:ascii="Courier" w:hAnsi="Courier"/>
+                <w:b/>
+                <w:bCs/>
+                <w:sz w:val="18"/>
+                <w:szCs w:val="18"/>
+              </w:rPr>
+              <w:t>B</w:t>
+            </w:r>
+            <w:r>
+              <w:rPr>
+                <w:rFonts w:ascii="Courier" w:hAnsi="Courier"/>
+                <w:b/>
+                <w:bCs/>
+                <w:sz w:val="18"/>
+                <w:szCs w:val="18"/>
+              </w:rPr>
+              <w:t>a</w:t>
+            </w:r>
+            <w:r>
+              <w:rPr>
+                <w:rFonts w:ascii="Courier" w:hAnsi="Courier"/>
+                <w:b/>
+                <w:bCs/>
+                <w:sz w:val="18"/>
+                <w:szCs w:val="18"/>
+              </w:rPr>
+              <w:t>3598273645</w:t>
+            </w:r>
+            <w:r>
+              <w:rPr>
+                <w:rFonts w:ascii="Courier" w:hAnsi="Courier"/>
+                <w:b/>
+                <w:bCs/>
+                <w:sz w:val="18"/>
+                <w:szCs w:val="18"/>
+              </w:rPr>
+              <w:t>r</w:t>
+            </w:r>
+          </w:p>
+          <w:p>
+            <w:pPr>
+              <w:pStyle w:val="Default"/>
+              <w:rPr>
+                <w:rFonts w:ascii="Courier" w:hAnsi="Courier"/>
+                <w:sz w:val="18"/>
+                <w:szCs w:val="18"/>
+              </w:rPr>
+            </w:pPr>
+            <w:r>
+              <w:rPr>
+                <w:rFonts w:ascii="Courier" w:hAnsi="Courier"/>
+                <w:sz w:val="18"/>
+                <w:szCs w:val="18"/>
+              </w:rPr>
+              <w:t xml:space="preserve">Reading 4? </w:t>
+            </w:r>
+            <w:r>
+              <w:rPr>
+                <w:rFonts w:ascii="Courier" w:hAnsi="Courier"/>
+                <w:b/>
+                <w:bCs/>
+                <w:sz w:val="18"/>
+                <w:szCs w:val="18"/>
+              </w:rPr>
+              <w:t>1</w:t>
+            </w:r>
+            <w:r>
+              <w:rPr>
                 <w:rFonts w:ascii="Courier" w:eastAsia="Courier" w:hAnsi="Courier" w:cs="Courier"/>
                 <w:sz w:val="18"/>
                 <w:szCs w:val="18"/>
               </w:rPr>
-            </w:pPr>
-            <w:r>
-              <w:rPr>
-                <w:rFonts w:ascii="Courier" w:hAnsi="Courier"/>
-                <w:sz w:val="18"/>
-                <w:szCs w:val="18"/>
-              </w:rPr>
-              <w:t>Prompt?</w:t>
-            </w:r>
-            <w:r>
-              <w:rPr>
-                <w:rFonts w:ascii="Courier" w:hAnsi="Courier"/>
-                <w:sz w:val="18"/>
-                <w:szCs w:val="18"/>
-              </w:rPr>
-              <w:t xml:space="preserve"> </w:t>
-            </w:r>
-            <w:r>
-              <w:rPr>
-                <w:rFonts w:ascii="Courier" w:hAnsi="Courier"/>
-                <w:b/>
-                <w:bCs/>
-                <w:sz w:val="18"/>
-                <w:szCs w:val="18"/>
-              </w:rPr>
-              <w:t>input</w:t>
+              <w:br/>
+            </w:r>
+            <w:r>
+              <w:rPr>
+                <w:rFonts w:ascii="Courier" w:hAnsi="Courier"/>
+                <w:sz w:val="18"/>
+                <w:szCs w:val="18"/>
+              </w:rPr>
+              <w:t>Fish Diving</w:t>
+            </w:r>
+          </w:p>
+          <w:p>
+            <w:pPr>
+              <w:pStyle w:val="Default"/>
+              <w:rPr>
+                <w:rFonts w:ascii="Courier" w:hAnsi="Courier"/>
+                <w:sz w:val="18"/>
+                <w:szCs w:val="18"/>
+              </w:rPr>
+            </w:pPr>
+          </w:p>
+          <w:p>
+            <w:pPr>
+              <w:pStyle w:val="Default"/>
+              <w:rPr>
+                <w:rFonts w:ascii="Courier" w:hAnsi="Courier"/>
+                <w:b/>
+                <w:bCs/>
+                <w:sz w:val="18"/>
+                <w:szCs w:val="18"/>
+              </w:rPr>
+            </w:pPr>
+            <w:r>
+              <w:rPr>
+                <w:rFonts w:ascii="Courier" w:hAnsi="Courier"/>
+                <w:sz w:val="18"/>
+                <w:szCs w:val="18"/>
+              </w:rPr>
+              <w:t xml:space="preserve">Reading 1? </w:t>
+            </w:r>
+            <w:r>
+              <w:rPr>
+                <w:rFonts w:ascii="Courier" w:hAnsi="Courier"/>
+                <w:b/>
+                <w:bCs/>
+                <w:sz w:val="18"/>
+                <w:szCs w:val="18"/>
+              </w:rPr>
+              <w:t>4</w:t>
+            </w:r>
+          </w:p>
+          <w:p>
+            <w:pPr>
+              <w:pStyle w:val="Default"/>
+              <w:rPr>
+                <w:rFonts w:ascii="Courier" w:hAnsi="Courier"/>
+                <w:b/>
+                <w:bCs/>
+                <w:sz w:val="18"/>
+                <w:szCs w:val="18"/>
+              </w:rPr>
+            </w:pPr>
+            <w:r>
+              <w:rPr>
+                <w:rFonts w:ascii="Courier" w:hAnsi="Courier"/>
+                <w:sz w:val="18"/>
+                <w:szCs w:val="18"/>
+              </w:rPr>
+              <w:t xml:space="preserve">Reading 2? </w:t>
+            </w:r>
+            <w:r>
+              <w:rPr>
+                <w:rFonts w:ascii="Courier" w:hAnsi="Courier"/>
+                <w:b/>
+                <w:bCs/>
+                <w:sz w:val="18"/>
+                <w:szCs w:val="18"/>
+              </w:rPr>
+              <w:t>5</w:t>
+            </w:r>
+          </w:p>
+          <w:p>
+            <w:pPr>
+              <w:pStyle w:val="Default"/>
+              <w:rPr>
+                <w:rFonts w:ascii="Courier" w:hAnsi="Courier"/>
+                <w:b/>
+                <w:bCs/>
+                <w:sz w:val="18"/>
+                <w:szCs w:val="18"/>
+              </w:rPr>
+            </w:pPr>
+            <w:r>
+              <w:rPr>
+                <w:rFonts w:ascii="Courier" w:hAnsi="Courier"/>
+                <w:sz w:val="18"/>
+                <w:szCs w:val="18"/>
+              </w:rPr>
+              <w:t xml:space="preserve">Reading 3? </w:t>
+            </w:r>
+            <w:r>
+              <w:rPr>
+                <w:rFonts w:ascii="Courier" w:hAnsi="Courier"/>
+                <w:b/>
+                <w:sz w:val="18"/>
+                <w:szCs w:val="18"/>
+              </w:rPr>
+              <w:t>-</w:t>
+            </w:r>
+            <w:r>
+              <w:rPr>
+                <w:rFonts w:ascii="Courier" w:hAnsi="Courier"/>
+                <w:b/>
+                <w:sz w:val="18"/>
+                <w:szCs w:val="18"/>
+              </w:rPr>
+              <w:t>485skl</w:t>
+            </w:r>
+            <w:bookmarkStart w:id="0" w:name="_GoBack"/>
+            <w:bookmarkEnd w:id="0"/>
+            <w:r>
+              <w:rPr>
+                <w:rFonts w:ascii="Courier" w:hAnsi="Courier"/>
+                <w:b/>
+                <w:sz w:val="18"/>
+                <w:szCs w:val="18"/>
+              </w:rPr>
+              <w:t>dgfhal</w:t>
+            </w:r>
+            <w:r>
+              <w:rPr>
+                <w:rFonts w:ascii="Courier" w:hAnsi="Courier"/>
+                <w:b/>
+                <w:bCs/>
+                <w:sz w:val="18"/>
+                <w:szCs w:val="18"/>
+              </w:rPr>
+              <w:t>2</w:t>
+            </w:r>
+          </w:p>
+          <w:p>
+            <w:pPr>
+              <w:pStyle w:val="Default"/>
+              <w:rPr>
+                <w:rFonts w:ascii="Courier" w:hAnsi="Courier"/>
+                <w:b/>
+                <w:bCs/>
+                <w:sz w:val="18"/>
+                <w:szCs w:val="18"/>
+              </w:rPr>
+            </w:pPr>
+            <w:r>
+              <w:rPr>
+                <w:rFonts w:ascii="Courier" w:hAnsi="Courier"/>
+                <w:sz w:val="18"/>
+                <w:szCs w:val="18"/>
+              </w:rPr>
+              <w:t xml:space="preserve">Reading 3? </w:t>
+            </w:r>
+            <w:r>
+              <w:rPr>
+                <w:rFonts w:ascii="Courier" w:hAnsi="Courier"/>
+                <w:b/>
+                <w:bCs/>
+                <w:sz w:val="18"/>
+                <w:szCs w:val="18"/>
+              </w:rPr>
+              <w:t>2</w:t>
+            </w:r>
+          </w:p>
+          <w:p>
+            <w:pPr>
+              <w:pStyle w:val="Default"/>
+              <w:rPr>
+                <w:rFonts w:ascii="Courier" w:hAnsi="Courier"/>
+                <w:sz w:val="18"/>
+                <w:szCs w:val="18"/>
+              </w:rPr>
+            </w:pPr>
+            <w:r>
+              <w:rPr>
+                <w:rFonts w:ascii="Courier" w:hAnsi="Courier"/>
+                <w:sz w:val="18"/>
+                <w:szCs w:val="18"/>
+              </w:rPr>
+              <w:t xml:space="preserve">Reading 4? </w:t>
+            </w:r>
+            <w:r>
+              <w:rPr>
+                <w:rFonts w:ascii="Courier" w:hAnsi="Courier"/>
+                <w:b/>
+                <w:bCs/>
+                <w:sz w:val="18"/>
+                <w:szCs w:val="18"/>
+              </w:rPr>
+              <w:t>1</w:t>
             </w:r>
             <w:r>
               <w:rPr>
@@ -639,16 +2032,18 @@
                 <w:sz w:val="18"/>
                 <w:szCs w:val="18"/>
               </w:rPr>
-              <w:t>Output</w:t>
-            </w:r>
-            <w:r>
-              <w:rPr>
-                <w:rFonts w:ascii="Courier" w:hAnsi="Courier"/>
-                <w:sz w:val="18"/>
-                <w:szCs w:val="18"/>
-              </w:rPr>
-              <w:t xml:space="preserve"> </w:t>
-            </w:r>
+              <w:t>No Fish</w:t>
+            </w:r>
+          </w:p>
+          <w:p>
+            <w:pPr>
+              <w:pStyle w:val="Default"/>
+              <w:rPr>
+                <w:rFonts w:ascii="Courier" w:eastAsia="Courier" w:hAnsi="Courier" w:cs="Courier"/>
+                <w:sz w:val="18"/>
+                <w:szCs w:val="18"/>
+              </w:rPr>
+            </w:pPr>
           </w:p>
         </w:tc>
       </w:tr>

</xml_diff>